<commit_message>
Ajout Sch?ma E/A + Partie Matthieu
</commit_message>
<xml_diff>
--- a/Docs/rapports/RapportDevPS.docx
+++ b/Docs/rapports/RapportDevPS.docx
@@ -346,8 +346,6 @@
       <w:pPr>
         <w:pStyle w:val="Titre"/>
       </w:pPr>
-      <w:bookmarkStart w:id="0" w:name="_GoBack"/>
-      <w:bookmarkEnd w:id="0"/>
     </w:p>
     <w:p>
       <w:pPr>
@@ -755,7 +753,849 @@
         </w:rPr>
         <w:t>Dans ce menu vous pourrez également vous déconnecter.</w:t>
       </w:r>
-    </w:p>
+      <w:r>
+        <w:rPr>
+          <w:sz w:val="24"/>
+          <w:szCs w:val="24"/>
+        </w:rPr>
+        <w:br w:type="page"/>
+      </w:r>
+    </w:p>
+    <w:p>
+      <w:pPr>
+        <w:pStyle w:val="Titre1"/>
+      </w:pPr>
+      <w:r>
+        <w:lastRenderedPageBreak/>
+        <w:t>Réédition de la base de données</w:t>
+      </w:r>
+    </w:p>
+    <w:p/>
+    <w:p>
+      <w:pPr>
+        <w:spacing w:after="0" w:line="240" w:lineRule="auto"/>
+        <w:rPr>
+          <w:rFonts w:ascii="Calibri" w:eastAsia="Times New Roman" w:hAnsi="Calibri" w:cs="Times New Roman"/>
+          <w:color w:val="444444"/>
+          <w:sz w:val="24"/>
+          <w:szCs w:val="24"/>
+          <w:shd w:val="clear" w:color="auto" w:fill="FFFFFF"/>
+          <w:lang w:eastAsia="fr-FR"/>
+        </w:rPr>
+      </w:pPr>
+      <w:r>
+        <w:rPr>
+          <w:rFonts w:ascii="Calibri" w:eastAsia="Times New Roman" w:hAnsi="Calibri" w:cs="Times New Roman"/>
+          <w:color w:val="444444"/>
+          <w:sz w:val="24"/>
+          <w:szCs w:val="24"/>
+          <w:shd w:val="clear" w:color="auto" w:fill="FFFFFF"/>
+          <w:lang w:eastAsia="fr-FR"/>
+        </w:rPr>
+        <w:t xml:space="preserve">Lors de la phase de développement de notre application de gestion de bourses aux livres, nous nous sommes rendu compte que nous n'avions pas pris en compte tous les cas possibles. En effet, lors de notre analyse, nous nous sommes arrêtés aux différents cas pouvant arriver lorsque tout se passe sans accroche. Mais nous n'avions pas prévu par exemple qu'un livre pouvait se détériorer lors de la phase d'entreposage (une maladresse est vite arrivée), que des modifications de l'administrateur pouvait modifier des valeurs après l'édition de la facture, ce qui aurait faussé les calculs. </w:t>
+      </w:r>
+    </w:p>
+    <w:p>
+      <w:pPr>
+        <w:spacing w:after="0" w:line="240" w:lineRule="auto"/>
+        <w:rPr>
+          <w:rFonts w:ascii="Calibri" w:eastAsia="Times New Roman" w:hAnsi="Calibri" w:cs="Times New Roman"/>
+          <w:color w:val="444444"/>
+          <w:sz w:val="24"/>
+          <w:szCs w:val="24"/>
+          <w:shd w:val="clear" w:color="auto" w:fill="FFFFFF"/>
+          <w:lang w:eastAsia="fr-FR"/>
+        </w:rPr>
+      </w:pPr>
+    </w:p>
+    <w:p>
+      <w:pPr>
+        <w:spacing w:after="0" w:line="240" w:lineRule="auto"/>
+        <w:rPr>
+          <w:rFonts w:ascii="Calibri" w:eastAsia="Times New Roman" w:hAnsi="Calibri" w:cs="Times New Roman"/>
+          <w:color w:val="444444"/>
+          <w:sz w:val="24"/>
+          <w:szCs w:val="24"/>
+          <w:shd w:val="clear" w:color="auto" w:fill="FFFFFF"/>
+          <w:lang w:eastAsia="fr-FR"/>
+        </w:rPr>
+      </w:pPr>
+      <w:r>
+        <w:rPr>
+          <w:rFonts w:ascii="Calibri" w:eastAsia="Times New Roman" w:hAnsi="Calibri" w:cs="Times New Roman"/>
+          <w:color w:val="444444"/>
+          <w:sz w:val="24"/>
+          <w:szCs w:val="24"/>
+          <w:shd w:val="clear" w:color="auto" w:fill="FFFFFF"/>
+          <w:lang w:eastAsia="fr-FR"/>
+        </w:rPr>
+        <w:t xml:space="preserve">Une autre chose importante que nous avions omise est le fait que la bourse aux livres pouvait avoir des livres restants des années précédentes. Ces livres n'auraient pas pu être ajoutés dans la base de </w:t>
+      </w:r>
+      <w:r>
+        <w:rPr>
+          <w:rFonts w:ascii="Calibri" w:eastAsia="Times New Roman" w:hAnsi="Calibri" w:cs="Times New Roman"/>
+          <w:color w:val="444444"/>
+          <w:sz w:val="24"/>
+          <w:szCs w:val="24"/>
+          <w:shd w:val="clear" w:color="auto" w:fill="FFFFFF"/>
+          <w:lang w:eastAsia="fr-FR"/>
+        </w:rPr>
+        <w:t>données</w:t>
+      </w:r>
+      <w:r>
+        <w:rPr>
+          <w:rFonts w:ascii="Calibri" w:eastAsia="Times New Roman" w:hAnsi="Calibri" w:cs="Times New Roman"/>
+          <w:color w:val="444444"/>
+          <w:sz w:val="24"/>
+          <w:szCs w:val="24"/>
+          <w:shd w:val="clear" w:color="auto" w:fill="FFFFFF"/>
+          <w:lang w:eastAsia="fr-FR"/>
+        </w:rPr>
+        <w:t xml:space="preserve"> à moins d'effectuer un dépôt fictif d'une personne fictive. Ces contraintes supplémentaires n'étant pas gérées par notre représentation actuelle, nous avons dû la modifier pour répondre au mieux aux problématiques.</w:t>
+      </w:r>
+    </w:p>
+    <w:p>
+      <w:pPr>
+        <w:spacing w:after="0" w:line="240" w:lineRule="auto"/>
+        <w:rPr>
+          <w:rFonts w:ascii="Times New Roman" w:eastAsia="Times New Roman" w:hAnsi="Times New Roman" w:cs="Times New Roman"/>
+          <w:sz w:val="24"/>
+          <w:szCs w:val="24"/>
+          <w:lang w:eastAsia="fr-FR"/>
+        </w:rPr>
+      </w:pPr>
+    </w:p>
+    <w:p>
+      <w:pPr>
+        <w:shd w:val="clear" w:color="auto" w:fill="FFFFFF"/>
+        <w:spacing w:after="0" w:line="315" w:lineRule="atLeast"/>
+        <w:rPr>
+          <w:rFonts w:ascii="Calibri" w:eastAsia="Times New Roman" w:hAnsi="Calibri" w:cs="Times New Roman"/>
+          <w:color w:val="444444"/>
+          <w:sz w:val="24"/>
+          <w:szCs w:val="24"/>
+          <w:lang w:eastAsia="fr-FR"/>
+        </w:rPr>
+      </w:pPr>
+      <w:r>
+        <w:rPr>
+          <w:rFonts w:ascii="Calibri" w:eastAsia="Times New Roman" w:hAnsi="Calibri" w:cs="Times New Roman"/>
+          <w:color w:val="444444"/>
+          <w:sz w:val="24"/>
+          <w:szCs w:val="24"/>
+          <w:lang w:eastAsia="fr-FR"/>
+        </w:rPr>
+        <w:t>Ces modifications ont retardé</w:t>
+      </w:r>
+      <w:r>
+        <w:rPr>
+          <w:rFonts w:ascii="Calibri" w:eastAsia="Times New Roman" w:hAnsi="Calibri" w:cs="Times New Roman"/>
+          <w:color w:val="444444"/>
+          <w:sz w:val="24"/>
+          <w:szCs w:val="24"/>
+          <w:lang w:eastAsia="fr-FR"/>
+        </w:rPr>
+        <w:t>es</w:t>
+      </w:r>
+      <w:r>
+        <w:rPr>
+          <w:rFonts w:ascii="Calibri" w:eastAsia="Times New Roman" w:hAnsi="Calibri" w:cs="Times New Roman"/>
+          <w:color w:val="444444"/>
+          <w:sz w:val="24"/>
+          <w:szCs w:val="24"/>
+          <w:lang w:eastAsia="fr-FR"/>
+        </w:rPr>
+        <w:t xml:space="preserve"> notre phase de développement, mais c'est un retard nécessaire qui nous </w:t>
+      </w:r>
+      <w:r>
+        <w:rPr>
+          <w:rFonts w:ascii="Calibri" w:eastAsia="Times New Roman" w:hAnsi="Calibri" w:cs="Times New Roman"/>
+          <w:color w:val="444444"/>
+          <w:sz w:val="24"/>
+          <w:szCs w:val="24"/>
+          <w:lang w:eastAsia="fr-FR"/>
+        </w:rPr>
+        <w:t>a</w:t>
+      </w:r>
+      <w:r>
+        <w:rPr>
+          <w:rFonts w:ascii="Calibri" w:eastAsia="Times New Roman" w:hAnsi="Calibri" w:cs="Times New Roman"/>
+          <w:color w:val="444444"/>
+          <w:sz w:val="24"/>
+          <w:szCs w:val="24"/>
+          <w:lang w:eastAsia="fr-FR"/>
+        </w:rPr>
+        <w:t xml:space="preserve"> permis d'offrir une solution plus complète et surtout cela </w:t>
+      </w:r>
+      <w:r>
+        <w:rPr>
+          <w:rFonts w:ascii="Calibri" w:eastAsia="Times New Roman" w:hAnsi="Calibri" w:cs="Times New Roman"/>
+          <w:color w:val="444444"/>
+          <w:sz w:val="24"/>
+          <w:szCs w:val="24"/>
+          <w:lang w:eastAsia="fr-FR"/>
+        </w:rPr>
+        <w:t>à</w:t>
+      </w:r>
+      <w:r>
+        <w:rPr>
+          <w:rFonts w:ascii="Calibri" w:eastAsia="Times New Roman" w:hAnsi="Calibri" w:cs="Times New Roman"/>
+          <w:color w:val="444444"/>
+          <w:sz w:val="24"/>
+          <w:szCs w:val="24"/>
+          <w:lang w:eastAsia="fr-FR"/>
+        </w:rPr>
+        <w:t xml:space="preserve"> </w:t>
+      </w:r>
+      <w:r>
+        <w:rPr>
+          <w:rFonts w:ascii="Calibri" w:eastAsia="Times New Roman" w:hAnsi="Calibri" w:cs="Times New Roman"/>
+          <w:color w:val="444444"/>
+          <w:sz w:val="24"/>
+          <w:szCs w:val="24"/>
+          <w:lang w:eastAsia="fr-FR"/>
+        </w:rPr>
+        <w:t>simplifier</w:t>
+      </w:r>
+      <w:r>
+        <w:rPr>
+          <w:rFonts w:ascii="Calibri" w:eastAsia="Times New Roman" w:hAnsi="Calibri" w:cs="Times New Roman"/>
+          <w:color w:val="444444"/>
+          <w:sz w:val="24"/>
+          <w:szCs w:val="24"/>
+          <w:lang w:eastAsia="fr-FR"/>
+        </w:rPr>
+        <w:t xml:space="preserve"> certains traitements qui au préalable étaient complexe </w:t>
+      </w:r>
+      <w:r>
+        <w:rPr>
+          <w:rFonts w:ascii="Calibri" w:eastAsia="Times New Roman" w:hAnsi="Calibri" w:cs="Times New Roman"/>
+          <w:color w:val="444444"/>
+          <w:sz w:val="24"/>
+          <w:szCs w:val="24"/>
+          <w:lang w:eastAsia="fr-FR"/>
+        </w:rPr>
+        <w:t>à</w:t>
+      </w:r>
+      <w:r>
+        <w:rPr>
+          <w:rFonts w:ascii="Calibri" w:eastAsia="Times New Roman" w:hAnsi="Calibri" w:cs="Times New Roman"/>
+          <w:color w:val="444444"/>
+          <w:sz w:val="24"/>
+          <w:szCs w:val="24"/>
+          <w:lang w:eastAsia="fr-FR"/>
+        </w:rPr>
+        <w:t xml:space="preserve"> mettre en place. Nous sommes donc arrivés à ce nouveau schéma Entité/Association:</w:t>
+      </w:r>
+    </w:p>
+    <w:bookmarkStart w:id="0" w:name="_GoBack"/>
+    <w:p>
+      <w:pPr>
+        <w:shd w:val="clear" w:color="auto" w:fill="FFFFFF"/>
+        <w:spacing w:after="0" w:line="315" w:lineRule="atLeast"/>
+        <w:rPr>
+          <w:rFonts w:ascii="Calibri" w:eastAsia="Times New Roman" w:hAnsi="Calibri" w:cs="Times New Roman"/>
+          <w:color w:val="444444"/>
+          <w:sz w:val="24"/>
+          <w:szCs w:val="24"/>
+          <w:lang w:eastAsia="fr-FR"/>
+        </w:rPr>
+      </w:pPr>
+      <w:r>
+        <w:rPr>
+          <w:rFonts w:ascii="Calibri" w:eastAsia="Times New Roman" w:hAnsi="Calibri" w:cs="Times New Roman"/>
+          <w:color w:val="444444"/>
+          <w:sz w:val="24"/>
+          <w:szCs w:val="24"/>
+          <w:lang w:eastAsia="fr-FR"/>
+        </w:rPr>
+        <w:object w:dxaOrig="17865" w:dyaOrig="25260">
+          <v:shapetype id="_x0000_t75" coordsize="21600,21600" o:spt="75" o:preferrelative="t" path="m@4@5l@4@11@9@11@9@5xe" filled="f" stroked="f">
+            <v:stroke joinstyle="miter"/>
+            <v:formulas>
+              <v:f eqn="if lineDrawn pixelLineWidth 0"/>
+              <v:f eqn="sum @0 1 0"/>
+              <v:f eqn="sum 0 0 @1"/>
+              <v:f eqn="prod @2 1 2"/>
+              <v:f eqn="prod @3 21600 pixelWidth"/>
+              <v:f eqn="prod @3 21600 pixelHeight"/>
+              <v:f eqn="sum @0 0 1"/>
+              <v:f eqn="prod @6 1 2"/>
+              <v:f eqn="prod @7 21600 pixelWidth"/>
+              <v:f eqn="sum @8 21600 0"/>
+              <v:f eqn="prod @7 21600 pixelHeight"/>
+              <v:f eqn="sum @10 21600 0"/>
+            </v:formulas>
+            <v:path o:extrusionok="f" gradientshapeok="t" o:connecttype="rect"/>
+            <o:lock v:ext="edit" aspectratio="t"/>
+          </v:shapetype>
+          <v:shape id="_x0000_i1025" type="#_x0000_t75" style="width:453.75pt;height:651.75pt" o:ole="">
+            <v:imagedata r:id="rId5" o:title=""/>
+          </v:shape>
+          <o:OLEObject Type="Embed" ProgID="AcroExch.Document.11" ShapeID="_x0000_i1025" DrawAspect="Content" ObjectID="_1451386969" r:id="rId6"/>
+        </w:object>
+      </w:r>
+      <w:bookmarkEnd w:id="0"/>
+    </w:p>
+    <w:p>
+      <w:pPr>
+        <w:shd w:val="clear" w:color="auto" w:fill="FFFFFF"/>
+        <w:spacing w:after="0" w:line="315" w:lineRule="atLeast"/>
+        <w:rPr>
+          <w:rFonts w:ascii="Calibri" w:eastAsia="Times New Roman" w:hAnsi="Calibri" w:cs="Times New Roman"/>
+          <w:color w:val="444444"/>
+          <w:sz w:val="24"/>
+          <w:szCs w:val="24"/>
+          <w:lang w:eastAsia="fr-FR"/>
+        </w:rPr>
+      </w:pPr>
+    </w:p>
+    <w:p>
+      <w:pPr>
+        <w:shd w:val="clear" w:color="auto" w:fill="FFFFFF"/>
+        <w:spacing w:after="0" w:line="315" w:lineRule="atLeast"/>
+        <w:rPr>
+          <w:rFonts w:ascii="Calibri" w:eastAsia="Times New Roman" w:hAnsi="Calibri" w:cs="Times New Roman"/>
+          <w:color w:val="444444"/>
+          <w:sz w:val="24"/>
+          <w:szCs w:val="24"/>
+          <w:lang w:eastAsia="fr-FR"/>
+        </w:rPr>
+      </w:pPr>
+      <w:r>
+        <w:rPr>
+          <w:rFonts w:ascii="Calibri" w:eastAsia="Times New Roman" w:hAnsi="Calibri" w:cs="Times New Roman"/>
+          <w:color w:val="444444"/>
+          <w:sz w:val="24"/>
+          <w:szCs w:val="24"/>
+          <w:lang w:eastAsia="fr-FR"/>
+        </w:rPr>
+        <w:br w:type="page"/>
+      </w:r>
+    </w:p>
+    <w:p>
+      <w:pPr>
+        <w:shd w:val="clear" w:color="auto" w:fill="FFFFFF"/>
+        <w:spacing w:after="0" w:line="315" w:lineRule="atLeast"/>
+        <w:rPr>
+          <w:rFonts w:ascii="Calibri" w:eastAsia="Times New Roman" w:hAnsi="Calibri" w:cs="Times New Roman"/>
+          <w:color w:val="444444"/>
+          <w:sz w:val="24"/>
+          <w:szCs w:val="24"/>
+          <w:lang w:eastAsia="fr-FR"/>
+        </w:rPr>
+      </w:pPr>
+    </w:p>
+    <w:p>
+      <w:pPr>
+        <w:shd w:val="clear" w:color="auto" w:fill="FFFFFF"/>
+        <w:spacing w:after="0" w:line="315" w:lineRule="atLeast"/>
+        <w:rPr>
+          <w:rFonts w:ascii="Calibri" w:eastAsia="Times New Roman" w:hAnsi="Calibri" w:cs="Times New Roman"/>
+          <w:color w:val="444444"/>
+          <w:sz w:val="23"/>
+          <w:szCs w:val="23"/>
+          <w:lang w:eastAsia="fr-FR"/>
+        </w:rPr>
+      </w:pPr>
+      <w:r>
+        <w:rPr>
+          <w:rFonts w:ascii="Calibri" w:eastAsia="Times New Roman" w:hAnsi="Calibri" w:cs="Times New Roman"/>
+          <w:color w:val="444444"/>
+          <w:sz w:val="23"/>
+          <w:szCs w:val="23"/>
+          <w:lang w:eastAsia="fr-FR"/>
+        </w:rPr>
+        <w:t>Dans cette nouvelle représentation, nous voyons une nouvelle entité "</w:t>
+      </w:r>
+      <w:proofErr w:type="spellStart"/>
+      <w:r>
+        <w:rPr>
+          <w:rFonts w:ascii="Calibri" w:eastAsia="Times New Roman" w:hAnsi="Calibri" w:cs="Times New Roman"/>
+          <w:color w:val="444444"/>
+          <w:sz w:val="23"/>
+          <w:szCs w:val="23"/>
+          <w:lang w:eastAsia="fr-FR"/>
+        </w:rPr>
+        <w:t>TypeReglement</w:t>
+      </w:r>
+      <w:proofErr w:type="spellEnd"/>
+      <w:r>
+        <w:rPr>
+          <w:rFonts w:ascii="Calibri" w:eastAsia="Times New Roman" w:hAnsi="Calibri" w:cs="Times New Roman"/>
+          <w:color w:val="444444"/>
+          <w:sz w:val="23"/>
+          <w:szCs w:val="23"/>
+          <w:lang w:eastAsia="fr-FR"/>
+        </w:rPr>
+        <w:t>" et une association "</w:t>
+      </w:r>
+      <w:proofErr w:type="spellStart"/>
+      <w:r>
+        <w:rPr>
+          <w:rFonts w:ascii="Calibri" w:eastAsia="Times New Roman" w:hAnsi="Calibri" w:cs="Times New Roman"/>
+          <w:color w:val="444444"/>
+          <w:sz w:val="23"/>
+          <w:szCs w:val="23"/>
+          <w:lang w:eastAsia="fr-FR"/>
+        </w:rPr>
+        <w:t>reglePar</w:t>
+      </w:r>
+      <w:proofErr w:type="spellEnd"/>
+      <w:r>
+        <w:rPr>
+          <w:rFonts w:ascii="Calibri" w:eastAsia="Times New Roman" w:hAnsi="Calibri" w:cs="Times New Roman"/>
+          <w:color w:val="444444"/>
+          <w:sz w:val="23"/>
+          <w:szCs w:val="23"/>
+          <w:lang w:eastAsia="fr-FR"/>
+        </w:rPr>
+        <w:t>" qui associées à "Transaction". Cette nouvelle manière de représenter le règlement nous permet d'offrir la possibilité aux parents de régler la somme par plusieurs moyens de paiement. Ceci sera ut</w:t>
+      </w:r>
+      <w:r>
+        <w:rPr>
+          <w:rFonts w:ascii="Calibri" w:eastAsia="Times New Roman" w:hAnsi="Calibri" w:cs="Times New Roman"/>
+          <w:color w:val="444444"/>
+          <w:sz w:val="23"/>
+          <w:szCs w:val="23"/>
+          <w:lang w:eastAsia="fr-FR"/>
+        </w:rPr>
+        <w:t xml:space="preserve">ile notamment lorsque la carte </w:t>
+      </w:r>
+      <w:proofErr w:type="spellStart"/>
+      <w:r>
+        <w:rPr>
+          <w:rFonts w:ascii="Calibri" w:eastAsia="Times New Roman" w:hAnsi="Calibri" w:cs="Times New Roman"/>
+          <w:color w:val="444444"/>
+          <w:sz w:val="23"/>
+          <w:szCs w:val="23"/>
+          <w:lang w:eastAsia="fr-FR"/>
+        </w:rPr>
+        <w:t>M</w:t>
+      </w:r>
+      <w:r>
+        <w:rPr>
+          <w:rFonts w:ascii="Calibri" w:eastAsia="Times New Roman" w:hAnsi="Calibri" w:cs="Times New Roman"/>
+          <w:color w:val="444444"/>
+          <w:sz w:val="23"/>
+          <w:szCs w:val="23"/>
+          <w:lang w:eastAsia="fr-FR"/>
+        </w:rPr>
+        <w:t>ultipass</w:t>
+      </w:r>
+      <w:proofErr w:type="spellEnd"/>
+      <w:r>
+        <w:rPr>
+          <w:rFonts w:ascii="Calibri" w:eastAsia="Times New Roman" w:hAnsi="Calibri" w:cs="Times New Roman"/>
+          <w:color w:val="444444"/>
+          <w:sz w:val="23"/>
+          <w:szCs w:val="23"/>
+          <w:lang w:eastAsia="fr-FR"/>
+        </w:rPr>
+        <w:t xml:space="preserve"> n'est pas suffisante pour couvrir tous les frais. Ces modes de paiement sont gérés par l'administrateur de la même manière que les états des livres. C'est pour cette raison que nous avons choisi de ne pas refaire de diagramme d'état transition pour cette partie, afin de ne pas surcharger le rapport de développement. </w:t>
+      </w:r>
+    </w:p>
+    <w:p>
+      <w:pPr>
+        <w:shd w:val="clear" w:color="auto" w:fill="FFFFFF"/>
+        <w:spacing w:after="0" w:line="315" w:lineRule="atLeast"/>
+        <w:rPr>
+          <w:rFonts w:ascii="Calibri" w:eastAsia="Times New Roman" w:hAnsi="Calibri" w:cs="Times New Roman"/>
+          <w:color w:val="444444"/>
+          <w:sz w:val="23"/>
+          <w:szCs w:val="23"/>
+          <w:lang w:eastAsia="fr-FR"/>
+        </w:rPr>
+      </w:pPr>
+    </w:p>
+    <w:p>
+      <w:pPr>
+        <w:shd w:val="clear" w:color="auto" w:fill="FFFFFF"/>
+        <w:spacing w:after="0" w:line="315" w:lineRule="atLeast"/>
+        <w:rPr>
+          <w:rFonts w:ascii="Calibri" w:eastAsia="Times New Roman" w:hAnsi="Calibri" w:cs="Times New Roman"/>
+          <w:color w:val="444444"/>
+          <w:sz w:val="23"/>
+          <w:szCs w:val="23"/>
+          <w:lang w:eastAsia="fr-FR"/>
+        </w:rPr>
+      </w:pPr>
+      <w:r>
+        <w:rPr>
+          <w:rFonts w:ascii="Calibri" w:eastAsia="Times New Roman" w:hAnsi="Calibri" w:cs="Times New Roman"/>
+          <w:color w:val="444444"/>
+          <w:sz w:val="23"/>
+          <w:szCs w:val="23"/>
+          <w:lang w:eastAsia="fr-FR"/>
+        </w:rPr>
+        <w:t xml:space="preserve">Pour ce qui est des </w:t>
+      </w:r>
+      <w:r>
+        <w:rPr>
+          <w:rFonts w:ascii="Calibri" w:eastAsia="Times New Roman" w:hAnsi="Calibri" w:cs="Times New Roman"/>
+          <w:color w:val="444444"/>
+          <w:sz w:val="23"/>
+          <w:szCs w:val="23"/>
+          <w:lang w:eastAsia="fr-FR"/>
+        </w:rPr>
+        <w:t xml:space="preserve">"Association" et "Parents", nous avons décidé de décomposer l'adresse afin d'avoir plus de contrôle sur les informations. Pour cela, nous avons décomposé </w:t>
+      </w:r>
+      <w:r>
+        <w:rPr>
+          <w:rFonts w:ascii="Calibri" w:eastAsia="Times New Roman" w:hAnsi="Calibri" w:cs="Times New Roman"/>
+          <w:color w:val="444444"/>
+          <w:sz w:val="23"/>
+          <w:szCs w:val="23"/>
+          <w:lang w:eastAsia="fr-FR"/>
+        </w:rPr>
+        <w:t>le champ</w:t>
+      </w:r>
+      <w:r>
+        <w:rPr>
+          <w:rFonts w:ascii="Calibri" w:eastAsia="Times New Roman" w:hAnsi="Calibri" w:cs="Times New Roman"/>
+          <w:color w:val="444444"/>
+          <w:sz w:val="23"/>
+          <w:szCs w:val="23"/>
+          <w:lang w:eastAsia="fr-FR"/>
+        </w:rPr>
+        <w:t xml:space="preserve"> "adresse" en numéro de rue, rue, et ville. Le choix de la ville se représente par une recherche par rapport au code postal dans l'interface finale.</w:t>
+      </w:r>
+    </w:p>
+    <w:p>
+      <w:pPr>
+        <w:shd w:val="clear" w:color="auto" w:fill="FFFFFF"/>
+        <w:spacing w:after="0" w:line="315" w:lineRule="atLeast"/>
+        <w:rPr>
+          <w:rFonts w:ascii="Calibri" w:eastAsia="Times New Roman" w:hAnsi="Calibri" w:cs="Times New Roman"/>
+          <w:color w:val="444444"/>
+          <w:sz w:val="23"/>
+          <w:szCs w:val="23"/>
+          <w:lang w:eastAsia="fr-FR"/>
+        </w:rPr>
+      </w:pPr>
+    </w:p>
+    <w:p>
+      <w:pPr>
+        <w:shd w:val="clear" w:color="auto" w:fill="FFFFFF"/>
+        <w:spacing w:after="0" w:line="315" w:lineRule="atLeast"/>
+        <w:rPr>
+          <w:rFonts w:ascii="Calibri" w:eastAsia="Times New Roman" w:hAnsi="Calibri" w:cs="Times New Roman"/>
+          <w:color w:val="444444"/>
+          <w:sz w:val="23"/>
+          <w:szCs w:val="23"/>
+          <w:lang w:eastAsia="fr-FR"/>
+        </w:rPr>
+      </w:pPr>
+      <w:r>
+        <w:rPr>
+          <w:rFonts w:ascii="Calibri" w:eastAsia="Times New Roman" w:hAnsi="Calibri" w:cs="Times New Roman"/>
+          <w:color w:val="444444"/>
+          <w:sz w:val="23"/>
+          <w:szCs w:val="23"/>
+          <w:lang w:eastAsia="fr-FR"/>
+        </w:rPr>
+        <w:t>L'entité "Transaction" a été remodelé</w:t>
+      </w:r>
+      <w:r>
+        <w:rPr>
+          <w:rFonts w:ascii="Calibri" w:eastAsia="Times New Roman" w:hAnsi="Calibri" w:cs="Times New Roman"/>
+          <w:color w:val="444444"/>
+          <w:sz w:val="23"/>
+          <w:szCs w:val="23"/>
+          <w:lang w:eastAsia="fr-FR"/>
+        </w:rPr>
+        <w:t>e</w:t>
+      </w:r>
+      <w:r>
+        <w:rPr>
+          <w:rFonts w:ascii="Calibri" w:eastAsia="Times New Roman" w:hAnsi="Calibri" w:cs="Times New Roman"/>
+          <w:color w:val="444444"/>
+          <w:sz w:val="23"/>
+          <w:szCs w:val="23"/>
+          <w:lang w:eastAsia="fr-FR"/>
+        </w:rPr>
+        <w:t xml:space="preserve"> pour répondre aux nouvelles contraintes. Nous avons ajouté un </w:t>
+      </w:r>
+      <w:r>
+        <w:rPr>
+          <w:rFonts w:ascii="Calibri" w:eastAsia="Times New Roman" w:hAnsi="Calibri" w:cs="Times New Roman"/>
+          <w:color w:val="444444"/>
+          <w:sz w:val="23"/>
+          <w:szCs w:val="23"/>
+          <w:lang w:eastAsia="fr-FR"/>
+        </w:rPr>
+        <w:t>champ</w:t>
+      </w:r>
+      <w:r>
+        <w:rPr>
+          <w:rFonts w:ascii="Calibri" w:eastAsia="Times New Roman" w:hAnsi="Calibri" w:cs="Times New Roman"/>
+          <w:color w:val="444444"/>
+          <w:sz w:val="23"/>
+          <w:szCs w:val="23"/>
+          <w:lang w:eastAsia="fr-FR"/>
+        </w:rPr>
+        <w:t xml:space="preserve"> contenant le prix tota</w:t>
+      </w:r>
+      <w:r>
+        <w:rPr>
+          <w:rFonts w:ascii="Calibri" w:eastAsia="Times New Roman" w:hAnsi="Calibri" w:cs="Times New Roman"/>
+          <w:color w:val="444444"/>
+          <w:sz w:val="23"/>
+          <w:szCs w:val="23"/>
+          <w:lang w:eastAsia="fr-FR"/>
+        </w:rPr>
+        <w:t>l de la vente ainsi qu'un champ</w:t>
+      </w:r>
+      <w:r>
+        <w:rPr>
+          <w:rFonts w:ascii="Calibri" w:eastAsia="Times New Roman" w:hAnsi="Calibri" w:cs="Times New Roman"/>
+          <w:color w:val="444444"/>
+          <w:sz w:val="23"/>
+          <w:szCs w:val="23"/>
+          <w:lang w:eastAsia="fr-FR"/>
+        </w:rPr>
+        <w:t xml:space="preserve"> permettant de savoir si la transaction (dépôt ou vente) a été finalisé</w:t>
+      </w:r>
+      <w:r>
+        <w:rPr>
+          <w:rFonts w:ascii="Calibri" w:eastAsia="Times New Roman" w:hAnsi="Calibri" w:cs="Times New Roman"/>
+          <w:color w:val="444444"/>
+          <w:sz w:val="23"/>
+          <w:szCs w:val="23"/>
+          <w:lang w:eastAsia="fr-FR"/>
+        </w:rPr>
+        <w:t>e</w:t>
+      </w:r>
+      <w:r>
+        <w:rPr>
+          <w:rFonts w:ascii="Calibri" w:eastAsia="Times New Roman" w:hAnsi="Calibri" w:cs="Times New Roman"/>
+          <w:color w:val="444444"/>
+          <w:sz w:val="23"/>
+          <w:szCs w:val="23"/>
+          <w:lang w:eastAsia="fr-FR"/>
+        </w:rPr>
+        <w:t xml:space="preserve">. En effet, pour pouvoir gérer une solution </w:t>
+      </w:r>
+      <w:r>
+        <w:rPr>
+          <w:rFonts w:ascii="Calibri" w:eastAsia="Times New Roman" w:hAnsi="Calibri" w:cs="Times New Roman"/>
+          <w:color w:val="444444"/>
+          <w:sz w:val="23"/>
+          <w:szCs w:val="23"/>
+          <w:lang w:eastAsia="fr-FR"/>
+        </w:rPr>
+        <w:t>multiposte</w:t>
+      </w:r>
+      <w:r>
+        <w:rPr>
+          <w:rFonts w:ascii="Calibri" w:eastAsia="Times New Roman" w:hAnsi="Calibri" w:cs="Times New Roman"/>
+          <w:color w:val="444444"/>
+          <w:sz w:val="23"/>
+          <w:szCs w:val="23"/>
+          <w:lang w:eastAsia="fr-FR"/>
+        </w:rPr>
+        <w:t>, c'est à dire avoir plusieurs opérateurs effectuant des opérations simultanément, nous avons décidés d'enregistrer en base de données les livres pris dès qu'il y a une modification. Il fallait donc pouvoir distinguer les opérations en cours des opérations terminées, d'où la nécessité de ce champs. Pour l'entité "Enregistrement", nous avons choisi d'y ajouter toutes les informations nécessaires pour la reconstitution des factures même après modification par l'administrateur des réductions ou des prix des livres.</w:t>
+      </w:r>
+    </w:p>
+    <w:p>
+      <w:pPr>
+        <w:shd w:val="clear" w:color="auto" w:fill="FFFFFF"/>
+        <w:spacing w:after="0" w:line="315" w:lineRule="atLeast"/>
+        <w:rPr>
+          <w:rFonts w:ascii="Calibri" w:eastAsia="Times New Roman" w:hAnsi="Calibri" w:cs="Times New Roman"/>
+          <w:color w:val="444444"/>
+          <w:sz w:val="23"/>
+          <w:szCs w:val="23"/>
+          <w:lang w:eastAsia="fr-FR"/>
+        </w:rPr>
+      </w:pPr>
+    </w:p>
+    <w:p>
+      <w:pPr>
+        <w:shd w:val="clear" w:color="auto" w:fill="FFFFFF"/>
+        <w:spacing w:after="0" w:line="315" w:lineRule="atLeast"/>
+        <w:rPr>
+          <w:rFonts w:ascii="Calibri" w:eastAsia="Times New Roman" w:hAnsi="Calibri" w:cs="Times New Roman"/>
+          <w:color w:val="444444"/>
+          <w:sz w:val="23"/>
+          <w:szCs w:val="23"/>
+          <w:lang w:eastAsia="fr-FR"/>
+        </w:rPr>
+      </w:pPr>
+      <w:r>
+        <w:rPr>
+          <w:rFonts w:ascii="Calibri" w:eastAsia="Times New Roman" w:hAnsi="Calibri" w:cs="Times New Roman"/>
+          <w:color w:val="444444"/>
+          <w:sz w:val="23"/>
+          <w:szCs w:val="23"/>
+          <w:lang w:eastAsia="fr-FR"/>
+        </w:rPr>
+        <w:t>L'association stock permet de gérer le</w:t>
+      </w:r>
+      <w:r>
+        <w:rPr>
+          <w:rFonts w:ascii="Calibri" w:eastAsia="Times New Roman" w:hAnsi="Calibri" w:cs="Times New Roman"/>
+          <w:color w:val="444444"/>
+          <w:sz w:val="23"/>
+          <w:szCs w:val="23"/>
+          <w:lang w:eastAsia="fr-FR"/>
+        </w:rPr>
+        <w:t>s variations manuelles du stock</w:t>
+      </w:r>
+      <w:r>
+        <w:rPr>
+          <w:rFonts w:ascii="Calibri" w:eastAsia="Times New Roman" w:hAnsi="Calibri" w:cs="Times New Roman"/>
+          <w:color w:val="444444"/>
+          <w:sz w:val="23"/>
+          <w:szCs w:val="23"/>
+          <w:lang w:eastAsia="fr-FR"/>
+        </w:rPr>
+        <w:t xml:space="preserve"> par l'administrateur. Nous pouvons donc gérer facilement le stock restant pour les cas où il existe des livres venant des années précédentes ou encore des pertes  pour une raison ou une autre. Cette association est très complexe </w:t>
+      </w:r>
+      <w:r>
+        <w:rPr>
+          <w:rFonts w:ascii="Calibri" w:eastAsia="Times New Roman" w:hAnsi="Calibri" w:cs="Times New Roman"/>
+          <w:color w:val="444444"/>
+          <w:sz w:val="23"/>
+          <w:szCs w:val="23"/>
+          <w:lang w:eastAsia="fr-FR"/>
+        </w:rPr>
+        <w:t>à</w:t>
+      </w:r>
+      <w:r>
+        <w:rPr>
+          <w:rFonts w:ascii="Calibri" w:eastAsia="Times New Roman" w:hAnsi="Calibri" w:cs="Times New Roman"/>
+          <w:color w:val="444444"/>
+          <w:sz w:val="23"/>
+          <w:szCs w:val="23"/>
+          <w:lang w:eastAsia="fr-FR"/>
+        </w:rPr>
+        <w:t xml:space="preserve"> mettre en place pour garder à jour le stock à chaque opération. Mais elle permet au finale de simplifier d'autres traitements tels que la gestion du stock restant pour la phase de vente.</w:t>
+      </w:r>
+    </w:p>
+    <w:p>
+      <w:pPr>
+        <w:shd w:val="clear" w:color="auto" w:fill="FFFFFF"/>
+        <w:spacing w:after="0" w:line="315" w:lineRule="atLeast"/>
+        <w:rPr>
+          <w:rFonts w:ascii="Calibri" w:eastAsia="Times New Roman" w:hAnsi="Calibri" w:cs="Times New Roman"/>
+          <w:color w:val="444444"/>
+          <w:sz w:val="23"/>
+          <w:szCs w:val="23"/>
+          <w:lang w:eastAsia="fr-FR"/>
+        </w:rPr>
+      </w:pPr>
+    </w:p>
+    <w:p>
+      <w:pPr>
+        <w:shd w:val="clear" w:color="auto" w:fill="FFFFFF"/>
+        <w:spacing w:after="0" w:line="315" w:lineRule="atLeast"/>
+        <w:rPr>
+          <w:rFonts w:ascii="Calibri" w:eastAsia="Times New Roman" w:hAnsi="Calibri" w:cs="Times New Roman"/>
+          <w:color w:val="444444"/>
+          <w:sz w:val="23"/>
+          <w:szCs w:val="23"/>
+          <w:lang w:eastAsia="fr-FR"/>
+        </w:rPr>
+      </w:pPr>
+    </w:p>
+    <w:p>
+      <w:pPr>
+        <w:shd w:val="clear" w:color="auto" w:fill="FFFFFF"/>
+        <w:spacing w:after="0" w:line="315" w:lineRule="atLeast"/>
+        <w:rPr>
+          <w:rFonts w:ascii="Calibri" w:eastAsia="Times New Roman" w:hAnsi="Calibri" w:cs="Times New Roman"/>
+          <w:color w:val="444444"/>
+          <w:sz w:val="23"/>
+          <w:szCs w:val="23"/>
+          <w:lang w:eastAsia="fr-FR"/>
+        </w:rPr>
+      </w:pPr>
+      <w:r>
+        <w:rPr>
+          <w:rFonts w:ascii="Calibri" w:eastAsia="Times New Roman" w:hAnsi="Calibri" w:cs="Times New Roman"/>
+          <w:color w:val="444444"/>
+          <w:sz w:val="23"/>
+          <w:szCs w:val="23"/>
+          <w:lang w:eastAsia="fr-FR"/>
+        </w:rPr>
+        <w:t>Nous venons donc de voir à travers cette partie que beaucoup de modifications ont été nécessaire</w:t>
+      </w:r>
+      <w:r>
+        <w:rPr>
+          <w:rFonts w:ascii="Calibri" w:eastAsia="Times New Roman" w:hAnsi="Calibri" w:cs="Times New Roman"/>
+          <w:color w:val="444444"/>
+          <w:sz w:val="23"/>
+          <w:szCs w:val="23"/>
+          <w:lang w:eastAsia="fr-FR"/>
+        </w:rPr>
+        <w:t>s</w:t>
+      </w:r>
+      <w:r>
+        <w:rPr>
+          <w:rFonts w:ascii="Calibri" w:eastAsia="Times New Roman" w:hAnsi="Calibri" w:cs="Times New Roman"/>
+          <w:color w:val="444444"/>
+          <w:sz w:val="23"/>
+          <w:szCs w:val="23"/>
+          <w:lang w:eastAsia="fr-FR"/>
+        </w:rPr>
+        <w:t xml:space="preserve"> pour répondre à toutes les contraintes de la bourse aux livres. Ces modifications nous ont appris </w:t>
+      </w:r>
+      <w:r>
+        <w:rPr>
+          <w:rFonts w:ascii="Calibri" w:eastAsia="Times New Roman" w:hAnsi="Calibri" w:cs="Times New Roman"/>
+          <w:color w:val="444444"/>
+          <w:sz w:val="23"/>
+          <w:szCs w:val="23"/>
+          <w:lang w:eastAsia="fr-FR"/>
+        </w:rPr>
+        <w:t>à</w:t>
+      </w:r>
+      <w:r>
+        <w:rPr>
+          <w:rFonts w:ascii="Calibri" w:eastAsia="Times New Roman" w:hAnsi="Calibri" w:cs="Times New Roman"/>
+          <w:color w:val="444444"/>
+          <w:sz w:val="23"/>
+          <w:szCs w:val="23"/>
+          <w:lang w:eastAsia="fr-FR"/>
+        </w:rPr>
+        <w:t xml:space="preserve"> gérer au mieux un stock ainsi qu'un système de dépôt-vente. Elles ont également permis de simplifier la plupart des traitements et de permettre une meilleure gestion du </w:t>
+      </w:r>
+      <w:r>
+        <w:rPr>
+          <w:rFonts w:ascii="Calibri" w:eastAsia="Times New Roman" w:hAnsi="Calibri" w:cs="Times New Roman"/>
+          <w:color w:val="444444"/>
+          <w:sz w:val="23"/>
+          <w:szCs w:val="23"/>
+          <w:lang w:eastAsia="fr-FR"/>
+        </w:rPr>
+        <w:t>multiposte</w:t>
+      </w:r>
+      <w:r>
+        <w:rPr>
+          <w:rFonts w:ascii="Calibri" w:eastAsia="Times New Roman" w:hAnsi="Calibri" w:cs="Times New Roman"/>
+          <w:color w:val="444444"/>
+          <w:sz w:val="23"/>
+          <w:szCs w:val="23"/>
+          <w:lang w:eastAsia="fr-FR"/>
+        </w:rPr>
+        <w:t>.</w:t>
+      </w:r>
+    </w:p>
+    <w:p>
+      <w:pPr>
+        <w:shd w:val="clear" w:color="auto" w:fill="FFFFFF"/>
+        <w:spacing w:after="0" w:line="315" w:lineRule="atLeast"/>
+        <w:rPr>
+          <w:rFonts w:ascii="Calibri" w:eastAsia="Times New Roman" w:hAnsi="Calibri" w:cs="Times New Roman"/>
+          <w:color w:val="444444"/>
+          <w:sz w:val="24"/>
+          <w:szCs w:val="24"/>
+          <w:lang w:eastAsia="fr-FR"/>
+        </w:rPr>
+      </w:pPr>
+    </w:p>
+    <w:p/>
     <w:p>
       <w:r>
         <w:br w:type="page"/>
@@ -3684,6 +4524,24 @@
         </w:rPr>
         <w:t>Pour modifier un règlement, il suffit de changer le nom du règlement actuel.</w:t>
       </w:r>
+      <w:r>
+        <w:rPr>
+          <w:sz w:val="24"/>
+          <w:szCs w:val="24"/>
+        </w:rPr>
+        <w:br w:type="page"/>
+      </w:r>
+    </w:p>
+    <w:p>
+      <w:pPr>
+        <w:pStyle w:val="Paragraphedeliste"/>
+        <w:ind w:left="1080"/>
+        <w:jc w:val="both"/>
+        <w:rPr>
+          <w:sz w:val="24"/>
+          <w:szCs w:val="24"/>
+        </w:rPr>
+      </w:pPr>
     </w:p>
     <w:p>
       <w:pPr>

</xml_diff>

<commit_message>
Removed Always not found
</commit_message>
<xml_diff>
--- a/Docs/rapports/RapportDevPS.docx
+++ b/Docs/rapports/RapportDevPS.docx
@@ -256,8 +256,10 @@
           <w:sz w:val="28"/>
           <w:szCs w:val="28"/>
         </w:rPr>
-        <w:t>Always Not Found</w:t>
-      </w:r>
+        <w:t>Tribou Romain</w:t>
+      </w:r>
+      <w:bookmarkStart w:id="0" w:name="_GoBack"/>
+      <w:bookmarkEnd w:id="0"/>
     </w:p>
     <w:p>
       <w:pPr>
@@ -348,8 +350,6 @@
           <w:szCs w:val="56"/>
         </w:rPr>
       </w:pPr>
-      <w:bookmarkStart w:id="0" w:name="_GoBack"/>
-      <w:bookmarkEnd w:id="0"/>
     </w:p>
     <w:p>
       <w:pPr>
@@ -393,6 +393,13 @@
     </w:p>
     <w:sdt>
       <w:sdtPr>
+        <w:rPr>
+          <w:rFonts w:asciiTheme="minorHAnsi" w:eastAsiaTheme="minorHAnsi" w:hAnsiTheme="minorHAnsi" w:cstheme="minorBidi"/>
+          <w:color w:val="auto"/>
+          <w:sz w:val="22"/>
+          <w:szCs w:val="22"/>
+          <w:lang w:eastAsia="en-US"/>
+        </w:rPr>
         <w:id w:val="-1248256320"/>
         <w:docPartObj>
           <w:docPartGallery w:val="Table of Contents"/>
@@ -401,13 +408,8 @@
       </w:sdtPr>
       <w:sdtEndPr>
         <w:rPr>
-          <w:rFonts w:asciiTheme="minorHAnsi" w:eastAsiaTheme="minorHAnsi" w:hAnsiTheme="minorHAnsi" w:cstheme="minorBidi"/>
           <w:b/>
           <w:bCs/>
-          <w:color w:val="auto"/>
-          <w:sz w:val="22"/>
-          <w:szCs w:val="22"/>
-          <w:lang w:eastAsia="en-US"/>
         </w:rPr>
       </w:sdtEndPr>
       <w:sdtContent>
@@ -4389,7 +4391,7 @@
           <v:shape id="_x0000_i1025" type="#_x0000_t75" style="width:453.75pt;height:651.75pt" o:ole="">
             <v:imagedata r:id="rId8" o:title=""/>
           </v:shape>
-          <o:OLEObject Type="Embed" ProgID="AcroExch.Document.11" ShapeID="_x0000_i1025" DrawAspect="Content" ObjectID="_1451486543" r:id="rId9"/>
+          <o:OLEObject Type="Embed" ProgID="AcroExch.Document.11" ShapeID="_x0000_i1025" DrawAspect="Content" ObjectID="_1451731697" r:id="rId9"/>
         </w:object>
       </w:r>
     </w:p>
@@ -5615,11 +5617,11 @@
       <w:r>
         <w:rPr>
           <w:rFonts w:asciiTheme="minorHAnsi" w:eastAsiaTheme="minorHAnsi" w:hAnsiTheme="minorHAnsi" w:cstheme="minorBidi"/>
-          <w:color w:val="auto"/>
-          <w:sz w:val="24"/>
-          <w:szCs w:val="24"/>
-          <w:bdr w:val="none" w:sz="0" w:space="0" w:color="auto"/>
-          <w:lang w:eastAsia="en-US"/>
+          <w:noProof/>
+          <w:color w:val="auto"/>
+          <w:sz w:val="24"/>
+          <w:szCs w:val="24"/>
+          <w:bdr w:val="none" w:sz="0" w:space="0" w:color="auto"/>
         </w:rPr>
         <w:drawing>
           <wp:anchor distT="152400" distB="152400" distL="152400" distR="152400" simplePos="0" relativeHeight="251661312" behindDoc="0" locked="0" layoutInCell="1" allowOverlap="1" wp14:anchorId="5922CFE1" wp14:editId="278DCB66">
@@ -5699,11 +5701,11 @@
       <w:r>
         <w:rPr>
           <w:rFonts w:asciiTheme="minorHAnsi" w:eastAsiaTheme="minorHAnsi" w:hAnsiTheme="minorHAnsi" w:cstheme="minorBidi"/>
-          <w:color w:val="auto"/>
-          <w:sz w:val="24"/>
-          <w:szCs w:val="24"/>
-          <w:bdr w:val="none" w:sz="0" w:space="0" w:color="auto"/>
-          <w:lang w:eastAsia="en-US"/>
+          <w:noProof/>
+          <w:color w:val="auto"/>
+          <w:sz w:val="24"/>
+          <w:szCs w:val="24"/>
+          <w:bdr w:val="none" w:sz="0" w:space="0" w:color="auto"/>
         </w:rPr>
         <w:drawing>
           <wp:anchor distT="152400" distB="152400" distL="152400" distR="152400" simplePos="0" relativeHeight="251660288" behindDoc="0" locked="0" layoutInCell="1" allowOverlap="1" wp14:anchorId="05C0C7AC" wp14:editId="4FB8CD20">
@@ -5912,11 +5914,11 @@
       <w:r>
         <w:rPr>
           <w:rFonts w:asciiTheme="minorHAnsi" w:eastAsiaTheme="minorHAnsi" w:hAnsiTheme="minorHAnsi" w:cstheme="minorBidi"/>
-          <w:color w:val="auto"/>
-          <w:sz w:val="24"/>
-          <w:szCs w:val="24"/>
-          <w:bdr w:val="none" w:sz="0" w:space="0" w:color="auto"/>
-          <w:lang w:eastAsia="en-US"/>
+          <w:noProof/>
+          <w:color w:val="auto"/>
+          <w:sz w:val="24"/>
+          <w:szCs w:val="24"/>
+          <w:bdr w:val="none" w:sz="0" w:space="0" w:color="auto"/>
         </w:rPr>
         <w:drawing>
           <wp:anchor distT="152400" distB="152400" distL="152400" distR="152400" simplePos="0" relativeHeight="251659264" behindDoc="0" locked="0" layoutInCell="1" allowOverlap="1" wp14:anchorId="7FA234F0" wp14:editId="0CD5E61C">
@@ -6186,11 +6188,11 @@
       <w:r>
         <w:rPr>
           <w:rFonts w:asciiTheme="minorHAnsi" w:eastAsiaTheme="minorHAnsi" w:hAnsiTheme="minorHAnsi" w:cstheme="minorBidi"/>
-          <w:color w:val="auto"/>
-          <w:sz w:val="24"/>
-          <w:szCs w:val="24"/>
-          <w:bdr w:val="none" w:sz="0" w:space="0" w:color="auto"/>
-          <w:lang w:eastAsia="en-US"/>
+          <w:noProof/>
+          <w:color w:val="auto"/>
+          <w:sz w:val="24"/>
+          <w:szCs w:val="24"/>
+          <w:bdr w:val="none" w:sz="0" w:space="0" w:color="auto"/>
         </w:rPr>
         <w:drawing>
           <wp:anchor distT="152400" distB="152400" distL="152400" distR="152400" simplePos="0" relativeHeight="251663360" behindDoc="0" locked="0" layoutInCell="1" allowOverlap="1" wp14:anchorId="04E96AA9" wp14:editId="09AD8880">
@@ -6602,19 +6604,13 @@
           <w:rFonts w:eastAsiaTheme="minorHAnsi"/>
         </w:rPr>
         <w:lastRenderedPageBreak/>
-        <w:t>Partie Dé</w:t>
-      </w:r>
+        <w:t>Partie Déploiement</w:t>
+      </w:r>
+      <w:bookmarkEnd w:id="5"/>
       <w:r>
         <w:rPr>
           <w:rFonts w:eastAsiaTheme="minorHAnsi"/>
         </w:rPr>
-        <w:t>ploiement</w:t>
-      </w:r>
-      <w:bookmarkEnd w:id="5"/>
-      <w:r>
-        <w:rPr>
-          <w:rFonts w:eastAsiaTheme="minorHAnsi"/>
-        </w:rPr>
         <w:t xml:space="preserve"> </w:t>
       </w:r>
     </w:p>
@@ -6654,29 +6650,7 @@
           <w:lang w:eastAsia="en-US"/>
         </w:rPr>
         <w:tab/>
-        <w:t xml:space="preserve">Nous </w:t>
-      </w:r>
-      <w:r>
-        <w:rPr>
-          <w:rFonts w:asciiTheme="minorHAnsi" w:eastAsiaTheme="minorHAnsi" w:hAnsiTheme="minorHAnsi" w:cstheme="minorBidi"/>
-          <w:color w:val="auto"/>
-          <w:sz w:val="24"/>
-          <w:szCs w:val="24"/>
-          <w:bdr w:val="none" w:sz="0" w:space="0" w:color="auto"/>
-          <w:lang w:eastAsia="en-US"/>
-        </w:rPr>
-        <w:t xml:space="preserve">avons </w:t>
-      </w:r>
-      <w:r>
-        <w:rPr>
-          <w:rFonts w:asciiTheme="minorHAnsi" w:eastAsiaTheme="minorHAnsi" w:hAnsiTheme="minorHAnsi" w:cstheme="minorBidi"/>
-          <w:color w:val="auto"/>
-          <w:sz w:val="24"/>
-          <w:szCs w:val="24"/>
-          <w:bdr w:val="none" w:sz="0" w:space="0" w:color="auto"/>
-          <w:lang w:eastAsia="en-US"/>
-        </w:rPr>
-        <w:t>également portée une attention toute particulière au déploiement de l’application. En effet c’est une étape que nous ne voulions pas négliger. Nous avons donc étudié plusieurs possibilités de déploiement</w:t>
+        <w:t>Nous avons également portée une attention toute particulière au déploiement de l’application. En effet c’est une étape que nous ne voulions pas négliger. Nous avons donc étudié plusieurs possibilités de déploiement</w:t>
       </w:r>
       <w:r>
         <w:rPr>
@@ -6991,18 +6965,7 @@
           <w:bdr w:val="none" w:sz="0" w:space="0" w:color="auto"/>
           <w:lang w:eastAsia="en-US"/>
         </w:rPr>
-        <w:t xml:space="preserve">Inconvénients : Il est impossible de faire du multi-post car nous avons un </w:t>
-      </w:r>
-      <w:r>
-        <w:rPr>
-          <w:rFonts w:asciiTheme="minorHAnsi" w:eastAsiaTheme="minorHAnsi" w:hAnsiTheme="minorHAnsi" w:cstheme="minorBidi"/>
-          <w:color w:val="auto"/>
-          <w:sz w:val="24"/>
-          <w:szCs w:val="24"/>
-          <w:bdr w:val="none" w:sz="0" w:space="0" w:color="auto"/>
-          <w:lang w:eastAsia="en-US"/>
-        </w:rPr>
-        <w:t>seul</w:t>
+        <w:t>Inconvénients : Il est impossible de faire du multi-post car nous avons un seul</w:t>
       </w:r>
       <w:r>
         <w:rPr>
@@ -7024,18 +6987,7 @@
           <w:bdr w:val="none" w:sz="0" w:space="0" w:color="auto"/>
           <w:lang w:eastAsia="en-US"/>
         </w:rPr>
-        <w:t>ordinateur</w:t>
-      </w:r>
-      <w:r>
-        <w:rPr>
-          <w:rFonts w:asciiTheme="minorHAnsi" w:eastAsiaTheme="minorHAnsi" w:hAnsiTheme="minorHAnsi" w:cstheme="minorBidi"/>
-          <w:color w:val="auto"/>
-          <w:sz w:val="24"/>
-          <w:szCs w:val="24"/>
-          <w:bdr w:val="none" w:sz="0" w:space="0" w:color="auto"/>
-          <w:lang w:eastAsia="en-US"/>
-        </w:rPr>
-        <w:t xml:space="preserve">. </w:t>
+        <w:t xml:space="preserve">ordinateur. </w:t>
       </w:r>
     </w:p>
     <w:p>
@@ -7105,11 +7057,11 @@
       <w:r>
         <w:rPr>
           <w:rFonts w:asciiTheme="minorHAnsi" w:eastAsiaTheme="minorHAnsi" w:hAnsiTheme="minorHAnsi" w:cstheme="minorBidi"/>
-          <w:color w:val="auto"/>
-          <w:sz w:val="24"/>
-          <w:szCs w:val="24"/>
-          <w:bdr w:val="none" w:sz="0" w:space="0" w:color="auto"/>
-          <w:lang w:eastAsia="en-US"/>
+          <w:noProof/>
+          <w:color w:val="auto"/>
+          <w:sz w:val="24"/>
+          <w:szCs w:val="24"/>
+          <w:bdr w:val="none" w:sz="0" w:space="0" w:color="auto"/>
         </w:rPr>
         <w:drawing>
           <wp:anchor distT="152400" distB="152400" distL="152400" distR="152400" simplePos="0" relativeHeight="251670528" behindDoc="0" locked="0" layoutInCell="1" allowOverlap="1" wp14:anchorId="615A4554" wp14:editId="5F229582">
@@ -7451,11 +7403,11 @@
       <w:r>
         <w:rPr>
           <w:rFonts w:asciiTheme="minorHAnsi" w:eastAsiaTheme="minorHAnsi" w:hAnsiTheme="minorHAnsi" w:cstheme="minorBidi"/>
-          <w:color w:val="auto"/>
-          <w:sz w:val="24"/>
-          <w:szCs w:val="24"/>
-          <w:bdr w:val="none" w:sz="0" w:space="0" w:color="auto"/>
-          <w:lang w:eastAsia="en-US"/>
+          <w:noProof/>
+          <w:color w:val="auto"/>
+          <w:sz w:val="24"/>
+          <w:szCs w:val="24"/>
+          <w:bdr w:val="none" w:sz="0" w:space="0" w:color="auto"/>
         </w:rPr>
         <w:drawing>
           <wp:anchor distT="152400" distB="152400" distL="152400" distR="152400" simplePos="0" relativeHeight="251672576" behindDoc="0" locked="0" layoutInCell="1" allowOverlap="1" wp14:anchorId="4CCE8EF1" wp14:editId="2B4E90EA">
@@ -7849,11 +7801,11 @@
       <w:r>
         <w:rPr>
           <w:rFonts w:asciiTheme="minorHAnsi" w:eastAsiaTheme="minorHAnsi" w:hAnsiTheme="minorHAnsi" w:cstheme="minorBidi"/>
-          <w:color w:val="auto"/>
-          <w:sz w:val="24"/>
-          <w:szCs w:val="24"/>
-          <w:bdr w:val="none" w:sz="0" w:space="0" w:color="auto"/>
-          <w:lang w:eastAsia="en-US"/>
+          <w:noProof/>
+          <w:color w:val="auto"/>
+          <w:sz w:val="24"/>
+          <w:szCs w:val="24"/>
+          <w:bdr w:val="none" w:sz="0" w:space="0" w:color="auto"/>
         </w:rPr>
         <w:drawing>
           <wp:anchor distT="152400" distB="152400" distL="152400" distR="152400" simplePos="0" relativeHeight="251668480" behindDoc="0" locked="0" layoutInCell="1" allowOverlap="1" wp14:anchorId="001A20ED" wp14:editId="056DD541">
@@ -11900,6 +11852,7 @@
         <w:docPartUnique/>
       </w:docPartObj>
     </w:sdtPr>
+    <w:sdtEndPr/>
     <w:sdtContent>
       <w:p>
         <w:pPr>
@@ -11919,7 +11872,7 @@
           <w:rPr>
             <w:noProof/>
           </w:rPr>
-          <w:t>4</w:t>
+          <w:t>21</w:t>
         </w:r>
         <w:r>
           <w:fldChar w:fldCharType="end"/>
@@ -13969,7 +13922,7 @@
 </file>
 
 <file path=customXml/itemProps1.xml><?xml version="1.0" encoding="utf-8"?>
-<ds:datastoreItem xmlns:ds="http://schemas.openxmlformats.org/officeDocument/2006/customXml" ds:itemID="{8BF5A4A3-FE36-4030-8103-C8B8C04C871E}">
+<ds:datastoreItem xmlns:ds="http://schemas.openxmlformats.org/officeDocument/2006/customXml" ds:itemID="{76B26FDA-C6B3-491A-AEC5-52131BFCC621}">
   <ds:schemaRefs>
     <ds:schemaRef ds:uri="http://schemas.openxmlformats.org/officeDocument/2006/bibliography"/>
   </ds:schemaRefs>

</xml_diff>